<commit_message>
Completed more analysis questions
</commit_message>
<xml_diff>
--- a/project2_skeleton/ghoustoAnalysisQuestions.docx
+++ b/project2_skeleton/ghoustoAnalysisQuestions.docx
@@ -21,12 +21,16 @@
           <w:rFonts w:ascii="Times New Roman" w:hAnsi="Times New Roman" w:cs="Times New Roman"/>
         </w:rPr>
       </w:pPr>
+      <w:proofErr w:type="spellStart"/>
+      <w:proofErr w:type="gramStart"/>
       <w:r>
         <w:rPr>
           <w:rFonts w:ascii="Times New Roman" w:hAnsi="Times New Roman" w:cs="Times New Roman"/>
         </w:rPr>
         <w:t>ghousto</w:t>
       </w:r>
+      <w:proofErr w:type="spellEnd"/>
+      <w:proofErr w:type="gramEnd"/>
     </w:p>
     <w:p>
       <w:pPr>
@@ -84,7 +88,107 @@
         <w:rPr>
           <w:rFonts w:ascii="Times New Roman" w:hAnsi="Times New Roman" w:cs="Times New Roman"/>
         </w:rPr>
-        <w:t>Both the best case and the worst case running time is O(nd). To start, the inner loop will execute in O(d) time, as the program loops over the next d elements to find the smallest element to insert. Next, the outer loop will iterate n times and therefore run in O(n) time. Because the inner loop will run proportionally to the outer loop, the overall running time is O(nd). Because the inner loop will always run in O(d) time (and can never run for shorter), both the best case and the worst case will be O(nd) time.</w:t>
+        <w:t xml:space="preserve">Both the best case and the worst case running time is </w:t>
+      </w:r>
+      <w:proofErr w:type="gramStart"/>
+      <w:r>
+        <w:rPr>
+          <w:rFonts w:ascii="Times New Roman" w:hAnsi="Times New Roman" w:cs="Times New Roman"/>
+        </w:rPr>
+        <w:t>O(</w:t>
+      </w:r>
+      <w:proofErr w:type="spellStart"/>
+      <w:proofErr w:type="gramEnd"/>
+      <w:r>
+        <w:rPr>
+          <w:rFonts w:ascii="Times New Roman" w:hAnsi="Times New Roman" w:cs="Times New Roman"/>
+        </w:rPr>
+        <w:t>nd</w:t>
+      </w:r>
+      <w:proofErr w:type="spellEnd"/>
+      <w:r>
+        <w:rPr>
+          <w:rFonts w:ascii="Times New Roman" w:hAnsi="Times New Roman" w:cs="Times New Roman"/>
+        </w:rPr>
+        <w:t xml:space="preserve">). To start, the inner loop will execute in </w:t>
+      </w:r>
+      <w:proofErr w:type="gramStart"/>
+      <w:r>
+        <w:rPr>
+          <w:rFonts w:ascii="Times New Roman" w:hAnsi="Times New Roman" w:cs="Times New Roman"/>
+        </w:rPr>
+        <w:t>O(</w:t>
+      </w:r>
+      <w:proofErr w:type="gramEnd"/>
+      <w:r>
+        <w:rPr>
+          <w:rFonts w:ascii="Times New Roman" w:hAnsi="Times New Roman" w:cs="Times New Roman"/>
+        </w:rPr>
+        <w:t xml:space="preserve">d) time, as the program loops over the next d elements to find the smallest element to insert. Next, the outer loop will iterate n times and therefore run in </w:t>
+      </w:r>
+      <w:proofErr w:type="gramStart"/>
+      <w:r>
+        <w:rPr>
+          <w:rFonts w:ascii="Times New Roman" w:hAnsi="Times New Roman" w:cs="Times New Roman"/>
+        </w:rPr>
+        <w:t>O(</w:t>
+      </w:r>
+      <w:proofErr w:type="gramEnd"/>
+      <w:r>
+        <w:rPr>
+          <w:rFonts w:ascii="Times New Roman" w:hAnsi="Times New Roman" w:cs="Times New Roman"/>
+        </w:rPr>
+        <w:t xml:space="preserve">n) time. Because the inner loop will run proportionally to the outer loop, the overall running time is </w:t>
+      </w:r>
+      <w:proofErr w:type="gramStart"/>
+      <w:r>
+        <w:rPr>
+          <w:rFonts w:ascii="Times New Roman" w:hAnsi="Times New Roman" w:cs="Times New Roman"/>
+        </w:rPr>
+        <w:t>O(</w:t>
+      </w:r>
+      <w:proofErr w:type="spellStart"/>
+      <w:proofErr w:type="gramEnd"/>
+      <w:r>
+        <w:rPr>
+          <w:rFonts w:ascii="Times New Roman" w:hAnsi="Times New Roman" w:cs="Times New Roman"/>
+        </w:rPr>
+        <w:t>nd</w:t>
+      </w:r>
+      <w:proofErr w:type="spellEnd"/>
+      <w:r>
+        <w:rPr>
+          <w:rFonts w:ascii="Times New Roman" w:hAnsi="Times New Roman" w:cs="Times New Roman"/>
+        </w:rPr>
+        <w:t xml:space="preserve">). Because the inner loop will always run in </w:t>
+      </w:r>
+      <w:proofErr w:type="gramStart"/>
+      <w:r>
+        <w:rPr>
+          <w:rFonts w:ascii="Times New Roman" w:hAnsi="Times New Roman" w:cs="Times New Roman"/>
+        </w:rPr>
+        <w:t>O(</w:t>
+      </w:r>
+      <w:proofErr w:type="gramEnd"/>
+      <w:r>
+        <w:rPr>
+          <w:rFonts w:ascii="Times New Roman" w:hAnsi="Times New Roman" w:cs="Times New Roman"/>
+        </w:rPr>
+        <w:t>d) time (and can never run for shorter), both the best case and the worst case will be O(</w:t>
+      </w:r>
+      <w:proofErr w:type="spellStart"/>
+      <w:r>
+        <w:rPr>
+          <w:rFonts w:ascii="Times New Roman" w:hAnsi="Times New Roman" w:cs="Times New Roman"/>
+        </w:rPr>
+        <w:t>nd</w:t>
+      </w:r>
+      <w:proofErr w:type="spellEnd"/>
+      <w:r>
+        <w:rPr>
+          <w:rFonts w:ascii="Times New Roman" w:hAnsi="Times New Roman" w:cs="Times New Roman"/>
+        </w:rPr>
+        <w:t>) time.</w:t>
       </w:r>
     </w:p>
     <w:p>
@@ -122,13 +226,77 @@
         <w:rPr>
           <w:rFonts w:ascii="Times New Roman" w:hAnsi="Times New Roman" w:cs="Times New Roman"/>
         </w:rPr>
-        <w:t xml:space="preserve"> worst case running time is O(nd logd). </w:t>
-      </w:r>
-      <w:r>
-        <w:rPr>
-          <w:rFonts w:ascii="Times New Roman" w:hAnsi="Times New Roman" w:cs="Times New Roman"/>
-        </w:rPr>
-        <w:t>To start, the creation of each small min-heap will take log(d) because it uses the bottom-up heapify method</w:t>
+        <w:t xml:space="preserve"> worst case running time is </w:t>
+      </w:r>
+      <w:proofErr w:type="gramStart"/>
+      <w:r>
+        <w:rPr>
+          <w:rFonts w:ascii="Times New Roman" w:hAnsi="Times New Roman" w:cs="Times New Roman"/>
+        </w:rPr>
+        <w:t>O(</w:t>
+      </w:r>
+      <w:proofErr w:type="spellStart"/>
+      <w:proofErr w:type="gramEnd"/>
+      <w:r>
+        <w:rPr>
+          <w:rFonts w:ascii="Times New Roman" w:hAnsi="Times New Roman" w:cs="Times New Roman"/>
+        </w:rPr>
+        <w:t>nd</w:t>
+      </w:r>
+      <w:proofErr w:type="spellEnd"/>
+      <w:r>
+        <w:rPr>
+          <w:rFonts w:ascii="Times New Roman" w:hAnsi="Times New Roman" w:cs="Times New Roman"/>
+        </w:rPr>
+        <w:t xml:space="preserve"> </w:t>
+      </w:r>
+      <w:proofErr w:type="spellStart"/>
+      <w:r>
+        <w:rPr>
+          <w:rFonts w:ascii="Times New Roman" w:hAnsi="Times New Roman" w:cs="Times New Roman"/>
+        </w:rPr>
+        <w:t>logd</w:t>
+      </w:r>
+      <w:proofErr w:type="spellEnd"/>
+      <w:r>
+        <w:rPr>
+          <w:rFonts w:ascii="Times New Roman" w:hAnsi="Times New Roman" w:cs="Times New Roman"/>
+        </w:rPr>
+        <w:t xml:space="preserve">). </w:t>
+      </w:r>
+      <w:r>
+        <w:rPr>
+          <w:rFonts w:ascii="Times New Roman" w:hAnsi="Times New Roman" w:cs="Times New Roman"/>
+        </w:rPr>
+        <w:t xml:space="preserve">To start, the creation of each small min-heap will take </w:t>
+      </w:r>
+      <w:proofErr w:type="gramStart"/>
+      <w:r>
+        <w:rPr>
+          <w:rFonts w:ascii="Times New Roman" w:hAnsi="Times New Roman" w:cs="Times New Roman"/>
+        </w:rPr>
+        <w:t>log(</w:t>
+      </w:r>
+      <w:proofErr w:type="gramEnd"/>
+      <w:r>
+        <w:rPr>
+          <w:rFonts w:ascii="Times New Roman" w:hAnsi="Times New Roman" w:cs="Times New Roman"/>
+        </w:rPr>
+        <w:t xml:space="preserve">d) because it uses the bottom-up </w:t>
+      </w:r>
+      <w:proofErr w:type="spellStart"/>
+      <w:r>
+        <w:rPr>
+          <w:rFonts w:ascii="Times New Roman" w:hAnsi="Times New Roman" w:cs="Times New Roman"/>
+        </w:rPr>
+        <w:t>heapify</w:t>
+      </w:r>
+      <w:proofErr w:type="spellEnd"/>
+      <w:r>
+        <w:rPr>
+          <w:rFonts w:ascii="Times New Roman" w:hAnsi="Times New Roman" w:cs="Times New Roman"/>
+        </w:rPr>
+        <w:t xml:space="preserve"> method</w:t>
       </w:r>
       <w:r>
         <w:rPr>
@@ -146,13 +314,55 @@
         <w:rPr>
           <w:rFonts w:ascii="Times New Roman" w:hAnsi="Times New Roman" w:cs="Times New Roman"/>
         </w:rPr>
-        <w:t xml:space="preserve"> Therefore, creating all of the heaps will run in O(d logd).</w:t>
-      </w:r>
-      <w:r>
-        <w:rPr>
-          <w:rFonts w:ascii="Times New Roman" w:hAnsi="Times New Roman" w:cs="Times New Roman"/>
-        </w:rPr>
-        <w:t xml:space="preserve"> Deleting each element from a heap will run in O(n) time. Therefore,</w:t>
+        <w:t xml:space="preserve"> Therefore, creating all of the heaps will run in </w:t>
+      </w:r>
+      <w:proofErr w:type="gramStart"/>
+      <w:r>
+        <w:rPr>
+          <w:rFonts w:ascii="Times New Roman" w:hAnsi="Times New Roman" w:cs="Times New Roman"/>
+        </w:rPr>
+        <w:t>O(</w:t>
+      </w:r>
+      <w:proofErr w:type="gramEnd"/>
+      <w:r>
+        <w:rPr>
+          <w:rFonts w:ascii="Times New Roman" w:hAnsi="Times New Roman" w:cs="Times New Roman"/>
+        </w:rPr>
+        <w:t xml:space="preserve">d </w:t>
+      </w:r>
+      <w:proofErr w:type="spellStart"/>
+      <w:r>
+        <w:rPr>
+          <w:rFonts w:ascii="Times New Roman" w:hAnsi="Times New Roman" w:cs="Times New Roman"/>
+        </w:rPr>
+        <w:t>logd</w:t>
+      </w:r>
+      <w:proofErr w:type="spellEnd"/>
+      <w:r>
+        <w:rPr>
+          <w:rFonts w:ascii="Times New Roman" w:hAnsi="Times New Roman" w:cs="Times New Roman"/>
+        </w:rPr>
+        <w:t>).</w:t>
+      </w:r>
+      <w:r>
+        <w:rPr>
+          <w:rFonts w:ascii="Times New Roman" w:hAnsi="Times New Roman" w:cs="Times New Roman"/>
+        </w:rPr>
+        <w:t xml:space="preserve"> Deleting each element from a heap will run in </w:t>
+      </w:r>
+      <w:proofErr w:type="gramStart"/>
+      <w:r>
+        <w:rPr>
+          <w:rFonts w:ascii="Times New Roman" w:hAnsi="Times New Roman" w:cs="Times New Roman"/>
+        </w:rPr>
+        <w:t>O(</w:t>
+      </w:r>
+      <w:proofErr w:type="gramEnd"/>
+      <w:r>
+        <w:rPr>
+          <w:rFonts w:ascii="Times New Roman" w:hAnsi="Times New Roman" w:cs="Times New Roman"/>
+        </w:rPr>
+        <w:t>n) time. Therefore,</w:t>
       </w:r>
       <w:r>
         <w:rPr>
@@ -164,7 +374,22 @@
         <w:rPr>
           <w:rFonts w:ascii="Times New Roman" w:hAnsi="Times New Roman" w:cs="Times New Roman"/>
         </w:rPr>
-        <w:t xml:space="preserve"> O(n</w:t>
+        <w:t xml:space="preserve"> </w:t>
+      </w:r>
+      <w:proofErr w:type="gramStart"/>
+      <w:r>
+        <w:rPr>
+          <w:rFonts w:ascii="Times New Roman" w:hAnsi="Times New Roman" w:cs="Times New Roman"/>
+        </w:rPr>
+        <w:t>O(</w:t>
+      </w:r>
+      <w:proofErr w:type="spellStart"/>
+      <w:proofErr w:type="gramEnd"/>
+      <w:r>
+        <w:rPr>
+          <w:rFonts w:ascii="Times New Roman" w:hAnsi="Times New Roman" w:cs="Times New Roman"/>
+        </w:rPr>
+        <w:t>n</w:t>
       </w:r>
       <w:r>
         <w:rPr>
@@ -172,11 +397,26 @@
         </w:rPr>
         <w:t>d</w:t>
       </w:r>
-      <w:r>
-        <w:rPr>
-          <w:rFonts w:ascii="Times New Roman" w:hAnsi="Times New Roman" w:cs="Times New Roman"/>
-        </w:rPr>
-        <w:t xml:space="preserve"> logd) time.</w:t>
+      <w:proofErr w:type="spellEnd"/>
+      <w:r>
+        <w:rPr>
+          <w:rFonts w:ascii="Times New Roman" w:hAnsi="Times New Roman" w:cs="Times New Roman"/>
+        </w:rPr>
+        <w:t xml:space="preserve"> </w:t>
+      </w:r>
+      <w:proofErr w:type="spellStart"/>
+      <w:r>
+        <w:rPr>
+          <w:rFonts w:ascii="Times New Roman" w:hAnsi="Times New Roman" w:cs="Times New Roman"/>
+        </w:rPr>
+        <w:t>logd</w:t>
+      </w:r>
+      <w:proofErr w:type="spellEnd"/>
+      <w:r>
+        <w:rPr>
+          <w:rFonts w:ascii="Times New Roman" w:hAnsi="Times New Roman" w:cs="Times New Roman"/>
+        </w:rPr>
+        <w:t>) time.</w:t>
       </w:r>
       <w:r>
         <w:rPr>
@@ -208,7 +448,21 @@
         <w:rPr>
           <w:rFonts w:ascii="Times New Roman" w:hAnsi="Times New Roman" w:cs="Times New Roman"/>
         </w:rPr>
-        <w:t>If T(n) is the time that it takes for my implementation of Mergesort to run, then</w:t>
+        <w:t xml:space="preserve">If T(n) is the time that it takes for my implementation of </w:t>
+      </w:r>
+      <w:proofErr w:type="spellStart"/>
+      <w:r>
+        <w:rPr>
+          <w:rFonts w:ascii="Times New Roman" w:hAnsi="Times New Roman" w:cs="Times New Roman"/>
+        </w:rPr>
+        <w:t>Mergesort</w:t>
+      </w:r>
+      <w:proofErr w:type="spellEnd"/>
+      <w:r>
+        <w:rPr>
+          <w:rFonts w:ascii="Times New Roman" w:hAnsi="Times New Roman" w:cs="Times New Roman"/>
+        </w:rPr>
+        <w:t xml:space="preserve"> to run, then</w:t>
       </w:r>
     </w:p>
     <w:p>
@@ -226,11 +480,19 @@
           <w:rFonts w:ascii="Times New Roman" w:hAnsi="Times New Roman" w:cs="Times New Roman"/>
         </w:rPr>
       </w:pPr>
-      <w:r>
-        <w:rPr>
-          <w:rFonts w:ascii="Times New Roman" w:hAnsi="Times New Roman" w:cs="Times New Roman"/>
-        </w:rPr>
-        <w:t>T(n) = 2 * T(n/2) + K</w:t>
+      <w:proofErr w:type="gramStart"/>
+      <w:r>
+        <w:rPr>
+          <w:rFonts w:ascii="Times New Roman" w:hAnsi="Times New Roman" w:cs="Times New Roman"/>
+        </w:rPr>
+        <w:t>T(</w:t>
+      </w:r>
+      <w:proofErr w:type="gramEnd"/>
+      <w:r>
+        <w:rPr>
+          <w:rFonts w:ascii="Times New Roman" w:hAnsi="Times New Roman" w:cs="Times New Roman"/>
+        </w:rPr>
+        <w:t>n) = 2 * T(n/2) + K</w:t>
       </w:r>
       <w:r>
         <w:rPr>
@@ -276,7 +538,21 @@
         <w:rPr>
           <w:rFonts w:ascii="Times New Roman" w:hAnsi="Times New Roman" w:cs="Times New Roman"/>
         </w:rPr>
-        <w:t xml:space="preserve"> * T(n/2</w:t>
+        <w:t xml:space="preserve"> * </w:t>
+      </w:r>
+      <w:proofErr w:type="gramStart"/>
+      <w:r>
+        <w:rPr>
+          <w:rFonts w:ascii="Times New Roman" w:hAnsi="Times New Roman" w:cs="Times New Roman"/>
+        </w:rPr>
+        <w:t>T(</w:t>
+      </w:r>
+      <w:proofErr w:type="gramEnd"/>
+      <w:r>
+        <w:rPr>
+          <w:rFonts w:ascii="Times New Roman" w:hAnsi="Times New Roman" w:cs="Times New Roman"/>
+        </w:rPr>
+        <w:t>n/2</w:t>
       </w:r>
       <w:r>
         <w:rPr>
@@ -322,7 +598,21 @@
         <w:rPr>
           <w:rFonts w:ascii="Times New Roman" w:hAnsi="Times New Roman" w:cs="Times New Roman"/>
         </w:rPr>
-        <w:t xml:space="preserve"> * T(n/2</w:t>
+        <w:t xml:space="preserve"> * </w:t>
+      </w:r>
+      <w:proofErr w:type="gramStart"/>
+      <w:r>
+        <w:rPr>
+          <w:rFonts w:ascii="Times New Roman" w:hAnsi="Times New Roman" w:cs="Times New Roman"/>
+        </w:rPr>
+        <w:t>T(</w:t>
+      </w:r>
+      <w:proofErr w:type="gramEnd"/>
+      <w:r>
+        <w:rPr>
+          <w:rFonts w:ascii="Times New Roman" w:hAnsi="Times New Roman" w:cs="Times New Roman"/>
+        </w:rPr>
+        <w:t>n/2</w:t>
       </w:r>
       <w:r>
         <w:rPr>
@@ -381,7 +671,21 @@
         <w:rPr>
           <w:rFonts w:ascii="Times New Roman" w:hAnsi="Times New Roman" w:cs="Times New Roman"/>
         </w:rPr>
-        <w:t xml:space="preserve"> * T(n/2</w:t>
+        <w:t xml:space="preserve"> * </w:t>
+      </w:r>
+      <w:proofErr w:type="gramStart"/>
+      <w:r>
+        <w:rPr>
+          <w:rFonts w:ascii="Times New Roman" w:hAnsi="Times New Roman" w:cs="Times New Roman"/>
+        </w:rPr>
+        <w:t>T(</w:t>
+      </w:r>
+      <w:proofErr w:type="gramEnd"/>
+      <w:r>
+        <w:rPr>
+          <w:rFonts w:ascii="Times New Roman" w:hAnsi="Times New Roman" w:cs="Times New Roman"/>
+        </w:rPr>
+        <w:t>n/2</w:t>
       </w:r>
       <w:r>
         <w:rPr>
@@ -459,7 +763,21 @@
         <w:rPr>
           <w:rFonts w:ascii="Times New Roman" w:hAnsi="Times New Roman" w:cs="Times New Roman"/>
         </w:rPr>
-        <w:t xml:space="preserve"> * T(n/2</w:t>
+        <w:t xml:space="preserve"> * </w:t>
+      </w:r>
+      <w:proofErr w:type="gramStart"/>
+      <w:r>
+        <w:rPr>
+          <w:rFonts w:ascii="Times New Roman" w:hAnsi="Times New Roman" w:cs="Times New Roman"/>
+        </w:rPr>
+        <w:t>T(</w:t>
+      </w:r>
+      <w:proofErr w:type="gramEnd"/>
+      <w:r>
+        <w:rPr>
+          <w:rFonts w:ascii="Times New Roman" w:hAnsi="Times New Roman" w:cs="Times New Roman"/>
+        </w:rPr>
+        <w:t>n/2</w:t>
       </w:r>
       <w:r>
         <w:rPr>
@@ -505,7 +823,35 @@
         <w:rPr>
           <w:rFonts w:ascii="Times New Roman" w:hAnsi="Times New Roman" w:cs="Times New Roman"/>
         </w:rPr>
-        <w:t>Therefore, when d is set to a constant value, my Mergesort will have an asymptotic O(n) running time</w:t>
+        <w:t xml:space="preserve">Therefore, when d is set to a constant value, my </w:t>
+      </w:r>
+      <w:proofErr w:type="spellStart"/>
+      <w:r>
+        <w:rPr>
+          <w:rFonts w:ascii="Times New Roman" w:hAnsi="Times New Roman" w:cs="Times New Roman"/>
+        </w:rPr>
+        <w:t>Mergesort</w:t>
+      </w:r>
+      <w:proofErr w:type="spellEnd"/>
+      <w:r>
+        <w:rPr>
+          <w:rFonts w:ascii="Times New Roman" w:hAnsi="Times New Roman" w:cs="Times New Roman"/>
+        </w:rPr>
+        <w:t xml:space="preserve"> will have an asymptotic </w:t>
+      </w:r>
+      <w:proofErr w:type="gramStart"/>
+      <w:r>
+        <w:rPr>
+          <w:rFonts w:ascii="Times New Roman" w:hAnsi="Times New Roman" w:cs="Times New Roman"/>
+        </w:rPr>
+        <w:t>O(</w:t>
+      </w:r>
+      <w:proofErr w:type="gramEnd"/>
+      <w:r>
+        <w:rPr>
+          <w:rFonts w:ascii="Times New Roman" w:hAnsi="Times New Roman" w:cs="Times New Roman"/>
+        </w:rPr>
+        <w:t>n) running time</w:t>
       </w:r>
       <w:r>
         <w:rPr>
@@ -520,8 +866,6 @@
           <w:rFonts w:ascii="Times New Roman" w:hAnsi="Times New Roman" w:cs="Times New Roman"/>
         </w:rPr>
       </w:pPr>
-      <w:bookmarkStart w:id="0" w:name="_GoBack"/>
-      <w:bookmarkEnd w:id="0"/>
     </w:p>
     <w:p>
       <w:pPr>
@@ -590,7 +934,43 @@
         <w:rPr>
           <w:rFonts w:ascii="Times New Roman" w:hAnsi="Times New Roman" w:cs="Times New Roman"/>
         </w:rPr>
-        <w:t xml:space="preserve">For an array of size n, when d=0, that means that each element is at most 0 indexes away from its final position. Where there are 0 indices between an element and its final position, that means it has to be in its final position. Therefore, d=0 for </w:t>
+        <w:t xml:space="preserve">For an array of size n, when d=0, that means that each element is at most 0 indexes away from its final position. </w:t>
+      </w:r>
+      <w:r>
+        <w:rPr>
+          <w:rFonts w:ascii="Times New Roman" w:hAnsi="Times New Roman" w:cs="Times New Roman"/>
+        </w:rPr>
+        <w:t>When</w:t>
+      </w:r>
+      <w:r>
+        <w:rPr>
+          <w:rFonts w:ascii="Times New Roman" w:hAnsi="Times New Roman" w:cs="Times New Roman"/>
+        </w:rPr>
+        <w:t xml:space="preserve"> there are 0 indices between an </w:t>
+      </w:r>
+      <w:r>
+        <w:rPr>
+          <w:rFonts w:ascii="Times New Roman" w:hAnsi="Times New Roman" w:cs="Times New Roman"/>
+        </w:rPr>
+        <w:t xml:space="preserve">element and its final position, </w:t>
+      </w:r>
+      <w:r>
+        <w:rPr>
+          <w:rFonts w:ascii="Times New Roman" w:hAnsi="Times New Roman" w:cs="Times New Roman"/>
+        </w:rPr>
+        <w:t>it</w:t>
+      </w:r>
+      <w:r>
+        <w:rPr>
+          <w:rFonts w:ascii="Times New Roman" w:hAnsi="Times New Roman" w:cs="Times New Roman"/>
+        </w:rPr>
+        <w:t xml:space="preserve"> means</w:t>
+      </w:r>
+      <w:r>
+        <w:rPr>
+          <w:rFonts w:ascii="Times New Roman" w:hAnsi="Times New Roman" w:cs="Times New Roman"/>
+        </w:rPr>
+        <w:t xml:space="preserve"> that the element</w:t>
       </w:r>
       <w:r>
         <w:rPr>
@@ -598,6 +978,160 @@
         </w:rPr>
         <w:t xml:space="preserve"> </w:t>
       </w:r>
+      <w:r>
+        <w:rPr>
+          <w:rFonts w:ascii="Times New Roman" w:hAnsi="Times New Roman" w:cs="Times New Roman"/>
+        </w:rPr>
+        <w:t>must</w:t>
+      </w:r>
+      <w:r>
+        <w:rPr>
+          <w:rFonts w:ascii="Times New Roman" w:hAnsi="Times New Roman" w:cs="Times New Roman"/>
+        </w:rPr>
+        <w:t xml:space="preserve"> be in its final position. Therefore, d=0 for </w:t>
+      </w:r>
+      <w:r>
+        <w:rPr>
+          <w:rFonts w:ascii="Times New Roman" w:hAnsi="Times New Roman" w:cs="Times New Roman"/>
+        </w:rPr>
+        <w:t>an array means that the array is already sorted.</w:t>
+      </w:r>
+      <w:r>
+        <w:rPr>
+          <w:rFonts w:ascii="Times New Roman" w:hAnsi="Times New Roman" w:cs="Times New Roman"/>
+        </w:rPr>
+        <w:t xml:space="preserve"> </w:t>
+      </w:r>
+    </w:p>
+    <w:p>
+      <w:pPr>
+        <w:pStyle w:val="ListParagraph"/>
+        <w:rPr>
+          <w:rFonts w:ascii="Times New Roman" w:hAnsi="Times New Roman" w:cs="Times New Roman"/>
+        </w:rPr>
+      </w:pPr>
+    </w:p>
+    <w:p>
+      <w:pPr>
+        <w:pStyle w:val="ListParagraph"/>
+        <w:numPr>
+          <w:ilvl w:val="0"/>
+          <w:numId w:val="1"/>
+        </w:numPr>
+        <w:rPr>
+          <w:rFonts w:ascii="Times New Roman" w:hAnsi="Times New Roman" w:cs="Times New Roman"/>
+        </w:rPr>
+      </w:pPr>
+      <w:r>
+        <w:rPr>
+          <w:rFonts w:ascii="Times New Roman" w:hAnsi="Times New Roman" w:cs="Times New Roman"/>
+        </w:rPr>
+        <w:t xml:space="preserve">Of </w:t>
+      </w:r>
+      <w:proofErr w:type="gramStart"/>
+      <w:r>
+        <w:rPr>
+          <w:rFonts w:ascii="Times New Roman" w:hAnsi="Times New Roman" w:cs="Times New Roman"/>
+        </w:rPr>
+        <w:t>all of the</w:t>
+      </w:r>
+      <w:proofErr w:type="gramEnd"/>
+      <w:r>
+        <w:rPr>
+          <w:rFonts w:ascii="Times New Roman" w:hAnsi="Times New Roman" w:cs="Times New Roman"/>
+        </w:rPr>
+        <w:t xml:space="preserve"> locality sorting algorithms implemented, the only stable sort was </w:t>
+      </w:r>
+      <w:proofErr w:type="spellStart"/>
+      <w:r>
+        <w:rPr>
+          <w:rFonts w:ascii="Times New Roman" w:hAnsi="Times New Roman" w:cs="Times New Roman"/>
+        </w:rPr>
+        <w:t>LMerge</w:t>
+      </w:r>
+      <w:proofErr w:type="spellEnd"/>
+      <w:r>
+        <w:rPr>
+          <w:rFonts w:ascii="Times New Roman" w:hAnsi="Times New Roman" w:cs="Times New Roman"/>
+        </w:rPr>
+        <w:t xml:space="preserve">. First, selection sort’s and </w:t>
+      </w:r>
+      <w:proofErr w:type="spellStart"/>
+      <w:r>
+        <w:rPr>
+          <w:rFonts w:ascii="Times New Roman" w:hAnsi="Times New Roman" w:cs="Times New Roman"/>
+        </w:rPr>
+        <w:t>heapsort’s</w:t>
+      </w:r>
+      <w:proofErr w:type="spellEnd"/>
+      <w:r>
+        <w:rPr>
+          <w:rFonts w:ascii="Times New Roman" w:hAnsi="Times New Roman" w:cs="Times New Roman"/>
+        </w:rPr>
+        <w:t xml:space="preserve"> original algorithms were not stable, so their locality-based implementations would not have been. </w:t>
+      </w:r>
+      <w:proofErr w:type="spellStart"/>
+      <w:r>
+        <w:rPr>
+          <w:rFonts w:ascii="Times New Roman" w:hAnsi="Times New Roman" w:cs="Times New Roman"/>
+        </w:rPr>
+        <w:t>Mergesort</w:t>
+      </w:r>
+      <w:proofErr w:type="spellEnd"/>
+      <w:r>
+        <w:rPr>
+          <w:rFonts w:ascii="Times New Roman" w:hAnsi="Times New Roman" w:cs="Times New Roman"/>
+        </w:rPr>
+        <w:t xml:space="preserve"> remained stable because the only difference between the locality version and </w:t>
+      </w:r>
+      <w:bookmarkStart w:id="0" w:name="_GoBack"/>
+      <w:bookmarkEnd w:id="0"/>
+      <w:r>
+        <w:rPr>
+          <w:rFonts w:ascii="Times New Roman" w:hAnsi="Times New Roman" w:cs="Times New Roman"/>
+        </w:rPr>
+        <w:t>the normal version were the bounds used for the merge.</w:t>
+      </w:r>
+      <w:r>
+        <w:rPr>
+          <w:rFonts w:ascii="Times New Roman" w:hAnsi="Times New Roman" w:cs="Times New Roman"/>
+        </w:rPr>
+        <w:t xml:space="preserve"> Because changing the bounds of the merge doesn’t impact stability, the locality </w:t>
+      </w:r>
+      <w:proofErr w:type="spellStart"/>
+      <w:r>
+        <w:rPr>
+          <w:rFonts w:ascii="Times New Roman" w:hAnsi="Times New Roman" w:cs="Times New Roman"/>
+        </w:rPr>
+        <w:t>Mergesort</w:t>
+      </w:r>
+      <w:proofErr w:type="spellEnd"/>
+      <w:r>
+        <w:rPr>
+          <w:rFonts w:ascii="Times New Roman" w:hAnsi="Times New Roman" w:cs="Times New Roman"/>
+        </w:rPr>
+        <w:t xml:space="preserve"> is stable.</w:t>
+      </w:r>
+    </w:p>
+    <w:p>
+      <w:pPr>
+        <w:pStyle w:val="ListParagraph"/>
+        <w:rPr>
+          <w:rFonts w:ascii="Times New Roman" w:hAnsi="Times New Roman" w:cs="Times New Roman"/>
+        </w:rPr>
+      </w:pPr>
+    </w:p>
+    <w:p>
+      <w:pPr>
+        <w:pStyle w:val="ListParagraph"/>
+        <w:numPr>
+          <w:ilvl w:val="0"/>
+          <w:numId w:val="1"/>
+        </w:numPr>
+        <w:rPr>
+          <w:rFonts w:ascii="Times New Roman" w:hAnsi="Times New Roman" w:cs="Times New Roman"/>
+        </w:rPr>
+      </w:pPr>
     </w:p>
     <w:sectPr>
       <w:pgSz w:w="12240" w:h="15840"/>

</xml_diff>

<commit_message>
Small change to analysis answer
</commit_message>
<xml_diff>
--- a/project2_skeleton/ghoustoAnalysisQuestions.docx
+++ b/project2_skeleton/ghoustoAnalysisQuestions.docx
@@ -21,16 +21,12 @@
           <w:rFonts w:ascii="Times New Roman" w:hAnsi="Times New Roman" w:cs="Times New Roman"/>
         </w:rPr>
       </w:pPr>
-      <w:proofErr w:type="spellStart"/>
-      <w:proofErr w:type="gramStart"/>
       <w:r>
         <w:rPr>
           <w:rFonts w:ascii="Times New Roman" w:hAnsi="Times New Roman" w:cs="Times New Roman"/>
         </w:rPr>
         <w:t>ghousto</w:t>
       </w:r>
-      <w:proofErr w:type="spellEnd"/>
-      <w:proofErr w:type="gramEnd"/>
     </w:p>
     <w:p>
       <w:pPr>
@@ -88,107 +84,7 @@
         <w:rPr>
           <w:rFonts w:ascii="Times New Roman" w:hAnsi="Times New Roman" w:cs="Times New Roman"/>
         </w:rPr>
-        <w:t xml:space="preserve">Both the best case and the worst case running time is </w:t>
-      </w:r>
-      <w:proofErr w:type="gramStart"/>
-      <w:r>
-        <w:rPr>
-          <w:rFonts w:ascii="Times New Roman" w:hAnsi="Times New Roman" w:cs="Times New Roman"/>
-        </w:rPr>
-        <w:t>O(</w:t>
-      </w:r>
-      <w:proofErr w:type="spellStart"/>
-      <w:proofErr w:type="gramEnd"/>
-      <w:r>
-        <w:rPr>
-          <w:rFonts w:ascii="Times New Roman" w:hAnsi="Times New Roman" w:cs="Times New Roman"/>
-        </w:rPr>
-        <w:t>nd</w:t>
-      </w:r>
-      <w:proofErr w:type="spellEnd"/>
-      <w:r>
-        <w:rPr>
-          <w:rFonts w:ascii="Times New Roman" w:hAnsi="Times New Roman" w:cs="Times New Roman"/>
-        </w:rPr>
-        <w:t xml:space="preserve">). To start, the inner loop will execute in </w:t>
-      </w:r>
-      <w:proofErr w:type="gramStart"/>
-      <w:r>
-        <w:rPr>
-          <w:rFonts w:ascii="Times New Roman" w:hAnsi="Times New Roman" w:cs="Times New Roman"/>
-        </w:rPr>
-        <w:t>O(</w:t>
-      </w:r>
-      <w:proofErr w:type="gramEnd"/>
-      <w:r>
-        <w:rPr>
-          <w:rFonts w:ascii="Times New Roman" w:hAnsi="Times New Roman" w:cs="Times New Roman"/>
-        </w:rPr>
-        <w:t xml:space="preserve">d) time, as the program loops over the next d elements to find the smallest element to insert. Next, the outer loop will iterate n times and therefore run in </w:t>
-      </w:r>
-      <w:proofErr w:type="gramStart"/>
-      <w:r>
-        <w:rPr>
-          <w:rFonts w:ascii="Times New Roman" w:hAnsi="Times New Roman" w:cs="Times New Roman"/>
-        </w:rPr>
-        <w:t>O(</w:t>
-      </w:r>
-      <w:proofErr w:type="gramEnd"/>
-      <w:r>
-        <w:rPr>
-          <w:rFonts w:ascii="Times New Roman" w:hAnsi="Times New Roman" w:cs="Times New Roman"/>
-        </w:rPr>
-        <w:t xml:space="preserve">n) time. Because the inner loop will run proportionally to the outer loop, the overall running time is </w:t>
-      </w:r>
-      <w:proofErr w:type="gramStart"/>
-      <w:r>
-        <w:rPr>
-          <w:rFonts w:ascii="Times New Roman" w:hAnsi="Times New Roman" w:cs="Times New Roman"/>
-        </w:rPr>
-        <w:t>O(</w:t>
-      </w:r>
-      <w:proofErr w:type="spellStart"/>
-      <w:proofErr w:type="gramEnd"/>
-      <w:r>
-        <w:rPr>
-          <w:rFonts w:ascii="Times New Roman" w:hAnsi="Times New Roman" w:cs="Times New Roman"/>
-        </w:rPr>
-        <w:t>nd</w:t>
-      </w:r>
-      <w:proofErr w:type="spellEnd"/>
-      <w:r>
-        <w:rPr>
-          <w:rFonts w:ascii="Times New Roman" w:hAnsi="Times New Roman" w:cs="Times New Roman"/>
-        </w:rPr>
-        <w:t xml:space="preserve">). Because the inner loop will always run in </w:t>
-      </w:r>
-      <w:proofErr w:type="gramStart"/>
-      <w:r>
-        <w:rPr>
-          <w:rFonts w:ascii="Times New Roman" w:hAnsi="Times New Roman" w:cs="Times New Roman"/>
-        </w:rPr>
-        <w:t>O(</w:t>
-      </w:r>
-      <w:proofErr w:type="gramEnd"/>
-      <w:r>
-        <w:rPr>
-          <w:rFonts w:ascii="Times New Roman" w:hAnsi="Times New Roman" w:cs="Times New Roman"/>
-        </w:rPr>
-        <w:t>d) time (and can never run for shorter), both the best case and the worst case will be O(</w:t>
-      </w:r>
-      <w:proofErr w:type="spellStart"/>
-      <w:r>
-        <w:rPr>
-          <w:rFonts w:ascii="Times New Roman" w:hAnsi="Times New Roman" w:cs="Times New Roman"/>
-        </w:rPr>
-        <w:t>nd</w:t>
-      </w:r>
-      <w:proofErr w:type="spellEnd"/>
-      <w:r>
-        <w:rPr>
-          <w:rFonts w:ascii="Times New Roman" w:hAnsi="Times New Roman" w:cs="Times New Roman"/>
-        </w:rPr>
-        <w:t>) time.</w:t>
+        <w:t>Both the best case and the worst case running time is O(nd). To start, the inner loop will execute in O(d) time, as the program loops over the next d elements to find the smallest element to insert. Next, the outer loop will iterate n times and therefore run in O(n) time. Because the inner loop will run proportionally to the outer loop, the overall running time is O(nd). Because the inner loop will always run in O(d) time (and can never run for shorter), both the best case and the worst case will be O(nd) time.</w:t>
       </w:r>
     </w:p>
     <w:p>
@@ -226,77 +122,13 @@
         <w:rPr>
           <w:rFonts w:ascii="Times New Roman" w:hAnsi="Times New Roman" w:cs="Times New Roman"/>
         </w:rPr>
-        <w:t xml:space="preserve"> worst case running time is </w:t>
-      </w:r>
-      <w:proofErr w:type="gramStart"/>
-      <w:r>
-        <w:rPr>
-          <w:rFonts w:ascii="Times New Roman" w:hAnsi="Times New Roman" w:cs="Times New Roman"/>
-        </w:rPr>
-        <w:t>O(</w:t>
-      </w:r>
-      <w:proofErr w:type="spellStart"/>
-      <w:proofErr w:type="gramEnd"/>
-      <w:r>
-        <w:rPr>
-          <w:rFonts w:ascii="Times New Roman" w:hAnsi="Times New Roman" w:cs="Times New Roman"/>
-        </w:rPr>
-        <w:t>nd</w:t>
-      </w:r>
-      <w:proofErr w:type="spellEnd"/>
-      <w:r>
-        <w:rPr>
-          <w:rFonts w:ascii="Times New Roman" w:hAnsi="Times New Roman" w:cs="Times New Roman"/>
-        </w:rPr>
-        <w:t xml:space="preserve"> </w:t>
-      </w:r>
-      <w:proofErr w:type="spellStart"/>
-      <w:r>
-        <w:rPr>
-          <w:rFonts w:ascii="Times New Roman" w:hAnsi="Times New Roman" w:cs="Times New Roman"/>
-        </w:rPr>
-        <w:t>logd</w:t>
-      </w:r>
-      <w:proofErr w:type="spellEnd"/>
-      <w:r>
-        <w:rPr>
-          <w:rFonts w:ascii="Times New Roman" w:hAnsi="Times New Roman" w:cs="Times New Roman"/>
-        </w:rPr>
-        <w:t xml:space="preserve">). </w:t>
-      </w:r>
-      <w:r>
-        <w:rPr>
-          <w:rFonts w:ascii="Times New Roman" w:hAnsi="Times New Roman" w:cs="Times New Roman"/>
-        </w:rPr>
-        <w:t xml:space="preserve">To start, the creation of each small min-heap will take </w:t>
-      </w:r>
-      <w:proofErr w:type="gramStart"/>
-      <w:r>
-        <w:rPr>
-          <w:rFonts w:ascii="Times New Roman" w:hAnsi="Times New Roman" w:cs="Times New Roman"/>
-        </w:rPr>
-        <w:t>log(</w:t>
-      </w:r>
-      <w:proofErr w:type="gramEnd"/>
-      <w:r>
-        <w:rPr>
-          <w:rFonts w:ascii="Times New Roman" w:hAnsi="Times New Roman" w:cs="Times New Roman"/>
-        </w:rPr>
-        <w:t xml:space="preserve">d) because it uses the bottom-up </w:t>
-      </w:r>
-      <w:proofErr w:type="spellStart"/>
-      <w:r>
-        <w:rPr>
-          <w:rFonts w:ascii="Times New Roman" w:hAnsi="Times New Roman" w:cs="Times New Roman"/>
-        </w:rPr>
-        <w:t>heapify</w:t>
-      </w:r>
-      <w:proofErr w:type="spellEnd"/>
-      <w:r>
-        <w:rPr>
-          <w:rFonts w:ascii="Times New Roman" w:hAnsi="Times New Roman" w:cs="Times New Roman"/>
-        </w:rPr>
-        <w:t xml:space="preserve"> method</w:t>
+        <w:t xml:space="preserve"> worst case running time is O(nd logd). </w:t>
+      </w:r>
+      <w:r>
+        <w:rPr>
+          <w:rFonts w:ascii="Times New Roman" w:hAnsi="Times New Roman" w:cs="Times New Roman"/>
+        </w:rPr>
+        <w:t>To start, the creation of each small min-heap will take log(d) because it uses the bottom-up heapify method</w:t>
       </w:r>
       <w:r>
         <w:rPr>
@@ -314,55 +146,13 @@
         <w:rPr>
           <w:rFonts w:ascii="Times New Roman" w:hAnsi="Times New Roman" w:cs="Times New Roman"/>
         </w:rPr>
-        <w:t xml:space="preserve"> Therefore, creating all of the heaps will run in </w:t>
-      </w:r>
-      <w:proofErr w:type="gramStart"/>
-      <w:r>
-        <w:rPr>
-          <w:rFonts w:ascii="Times New Roman" w:hAnsi="Times New Roman" w:cs="Times New Roman"/>
-        </w:rPr>
-        <w:t>O(</w:t>
-      </w:r>
-      <w:proofErr w:type="gramEnd"/>
-      <w:r>
-        <w:rPr>
-          <w:rFonts w:ascii="Times New Roman" w:hAnsi="Times New Roman" w:cs="Times New Roman"/>
-        </w:rPr>
-        <w:t xml:space="preserve">d </w:t>
-      </w:r>
-      <w:proofErr w:type="spellStart"/>
-      <w:r>
-        <w:rPr>
-          <w:rFonts w:ascii="Times New Roman" w:hAnsi="Times New Roman" w:cs="Times New Roman"/>
-        </w:rPr>
-        <w:t>logd</w:t>
-      </w:r>
-      <w:proofErr w:type="spellEnd"/>
-      <w:r>
-        <w:rPr>
-          <w:rFonts w:ascii="Times New Roman" w:hAnsi="Times New Roman" w:cs="Times New Roman"/>
-        </w:rPr>
-        <w:t>).</w:t>
-      </w:r>
-      <w:r>
-        <w:rPr>
-          <w:rFonts w:ascii="Times New Roman" w:hAnsi="Times New Roman" w:cs="Times New Roman"/>
-        </w:rPr>
-        <w:t xml:space="preserve"> Deleting each element from a heap will run in </w:t>
-      </w:r>
-      <w:proofErr w:type="gramStart"/>
-      <w:r>
-        <w:rPr>
-          <w:rFonts w:ascii="Times New Roman" w:hAnsi="Times New Roman" w:cs="Times New Roman"/>
-        </w:rPr>
-        <w:t>O(</w:t>
-      </w:r>
-      <w:proofErr w:type="gramEnd"/>
-      <w:r>
-        <w:rPr>
-          <w:rFonts w:ascii="Times New Roman" w:hAnsi="Times New Roman" w:cs="Times New Roman"/>
-        </w:rPr>
-        <w:t>n) time. Therefore,</w:t>
+        <w:t xml:space="preserve"> Therefore, creating all of the heaps will run in O(d logd).</w:t>
+      </w:r>
+      <w:r>
+        <w:rPr>
+          <w:rFonts w:ascii="Times New Roman" w:hAnsi="Times New Roman" w:cs="Times New Roman"/>
+        </w:rPr>
+        <w:t xml:space="preserve"> Deleting each element from a heap will run in O(n) time. Therefore,</w:t>
       </w:r>
       <w:r>
         <w:rPr>
@@ -374,22 +164,7 @@
         <w:rPr>
           <w:rFonts w:ascii="Times New Roman" w:hAnsi="Times New Roman" w:cs="Times New Roman"/>
         </w:rPr>
-        <w:t xml:space="preserve"> </w:t>
-      </w:r>
-      <w:proofErr w:type="gramStart"/>
-      <w:r>
-        <w:rPr>
-          <w:rFonts w:ascii="Times New Roman" w:hAnsi="Times New Roman" w:cs="Times New Roman"/>
-        </w:rPr>
-        <w:t>O(</w:t>
-      </w:r>
-      <w:proofErr w:type="spellStart"/>
-      <w:proofErr w:type="gramEnd"/>
-      <w:r>
-        <w:rPr>
-          <w:rFonts w:ascii="Times New Roman" w:hAnsi="Times New Roman" w:cs="Times New Roman"/>
-        </w:rPr>
-        <w:t>n</w:t>
+        <w:t xml:space="preserve"> O(n</w:t>
       </w:r>
       <w:r>
         <w:rPr>
@@ -397,26 +172,11 @@
         </w:rPr>
         <w:t>d</w:t>
       </w:r>
-      <w:proofErr w:type="spellEnd"/>
-      <w:r>
-        <w:rPr>
-          <w:rFonts w:ascii="Times New Roman" w:hAnsi="Times New Roman" w:cs="Times New Roman"/>
-        </w:rPr>
-        <w:t xml:space="preserve"> </w:t>
-      </w:r>
-      <w:proofErr w:type="spellStart"/>
-      <w:r>
-        <w:rPr>
-          <w:rFonts w:ascii="Times New Roman" w:hAnsi="Times New Roman" w:cs="Times New Roman"/>
-        </w:rPr>
-        <w:t>logd</w:t>
-      </w:r>
-      <w:proofErr w:type="spellEnd"/>
-      <w:r>
-        <w:rPr>
-          <w:rFonts w:ascii="Times New Roman" w:hAnsi="Times New Roman" w:cs="Times New Roman"/>
-        </w:rPr>
-        <w:t>) time.</w:t>
+      <w:r>
+        <w:rPr>
+          <w:rFonts w:ascii="Times New Roman" w:hAnsi="Times New Roman" w:cs="Times New Roman"/>
+        </w:rPr>
+        <w:t xml:space="preserve"> logd) time.</w:t>
       </w:r>
       <w:r>
         <w:rPr>
@@ -448,21 +208,7 @@
         <w:rPr>
           <w:rFonts w:ascii="Times New Roman" w:hAnsi="Times New Roman" w:cs="Times New Roman"/>
         </w:rPr>
-        <w:t xml:space="preserve">If T(n) is the time that it takes for my implementation of </w:t>
-      </w:r>
-      <w:proofErr w:type="spellStart"/>
-      <w:r>
-        <w:rPr>
-          <w:rFonts w:ascii="Times New Roman" w:hAnsi="Times New Roman" w:cs="Times New Roman"/>
-        </w:rPr>
-        <w:t>Mergesort</w:t>
-      </w:r>
-      <w:proofErr w:type="spellEnd"/>
-      <w:r>
-        <w:rPr>
-          <w:rFonts w:ascii="Times New Roman" w:hAnsi="Times New Roman" w:cs="Times New Roman"/>
-        </w:rPr>
-        <w:t xml:space="preserve"> to run, then</w:t>
+        <w:t>If T(n) is the time that it takes for my implementation of Mergesort to run, then</w:t>
       </w:r>
     </w:p>
     <w:p>
@@ -480,19 +226,11 @@
           <w:rFonts w:ascii="Times New Roman" w:hAnsi="Times New Roman" w:cs="Times New Roman"/>
         </w:rPr>
       </w:pPr>
-      <w:proofErr w:type="gramStart"/>
-      <w:r>
-        <w:rPr>
-          <w:rFonts w:ascii="Times New Roman" w:hAnsi="Times New Roman" w:cs="Times New Roman"/>
-        </w:rPr>
-        <w:t>T(</w:t>
-      </w:r>
-      <w:proofErr w:type="gramEnd"/>
-      <w:r>
-        <w:rPr>
-          <w:rFonts w:ascii="Times New Roman" w:hAnsi="Times New Roman" w:cs="Times New Roman"/>
-        </w:rPr>
-        <w:t>n) = 2 * T(n/2) + K</w:t>
+      <w:r>
+        <w:rPr>
+          <w:rFonts w:ascii="Times New Roman" w:hAnsi="Times New Roman" w:cs="Times New Roman"/>
+        </w:rPr>
+        <w:t>T(n) = 2 * T(n/2) + K</w:t>
       </w:r>
       <w:r>
         <w:rPr>
@@ -538,21 +276,7 @@
         <w:rPr>
           <w:rFonts w:ascii="Times New Roman" w:hAnsi="Times New Roman" w:cs="Times New Roman"/>
         </w:rPr>
-        <w:t xml:space="preserve"> * </w:t>
-      </w:r>
-      <w:proofErr w:type="gramStart"/>
-      <w:r>
-        <w:rPr>
-          <w:rFonts w:ascii="Times New Roman" w:hAnsi="Times New Roman" w:cs="Times New Roman"/>
-        </w:rPr>
-        <w:t>T(</w:t>
-      </w:r>
-      <w:proofErr w:type="gramEnd"/>
-      <w:r>
-        <w:rPr>
-          <w:rFonts w:ascii="Times New Roman" w:hAnsi="Times New Roman" w:cs="Times New Roman"/>
-        </w:rPr>
-        <w:t>n/2</w:t>
+        <w:t xml:space="preserve"> * T(n/2</w:t>
       </w:r>
       <w:r>
         <w:rPr>
@@ -598,21 +322,7 @@
         <w:rPr>
           <w:rFonts w:ascii="Times New Roman" w:hAnsi="Times New Roman" w:cs="Times New Roman"/>
         </w:rPr>
-        <w:t xml:space="preserve"> * </w:t>
-      </w:r>
-      <w:proofErr w:type="gramStart"/>
-      <w:r>
-        <w:rPr>
-          <w:rFonts w:ascii="Times New Roman" w:hAnsi="Times New Roman" w:cs="Times New Roman"/>
-        </w:rPr>
-        <w:t>T(</w:t>
-      </w:r>
-      <w:proofErr w:type="gramEnd"/>
-      <w:r>
-        <w:rPr>
-          <w:rFonts w:ascii="Times New Roman" w:hAnsi="Times New Roman" w:cs="Times New Roman"/>
-        </w:rPr>
-        <w:t>n/2</w:t>
+        <w:t xml:space="preserve"> * T(n/2</w:t>
       </w:r>
       <w:r>
         <w:rPr>
@@ -671,21 +381,7 @@
         <w:rPr>
           <w:rFonts w:ascii="Times New Roman" w:hAnsi="Times New Roman" w:cs="Times New Roman"/>
         </w:rPr>
-        <w:t xml:space="preserve"> * </w:t>
-      </w:r>
-      <w:proofErr w:type="gramStart"/>
-      <w:r>
-        <w:rPr>
-          <w:rFonts w:ascii="Times New Roman" w:hAnsi="Times New Roman" w:cs="Times New Roman"/>
-        </w:rPr>
-        <w:t>T(</w:t>
-      </w:r>
-      <w:proofErr w:type="gramEnd"/>
-      <w:r>
-        <w:rPr>
-          <w:rFonts w:ascii="Times New Roman" w:hAnsi="Times New Roman" w:cs="Times New Roman"/>
-        </w:rPr>
-        <w:t>n/2</w:t>
+        <w:t xml:space="preserve"> * T(n/2</w:t>
       </w:r>
       <w:r>
         <w:rPr>
@@ -744,13 +440,7 @@
           <w:rFonts w:ascii="Times New Roman" w:hAnsi="Times New Roman" w:cs="Times New Roman"/>
         </w:rPr>
         <w:tab/>
-        <w:t xml:space="preserve">        = </w:t>
-      </w:r>
-      <w:r>
-        <w:rPr>
-          <w:rFonts w:ascii="Times New Roman" w:hAnsi="Times New Roman" w:cs="Times New Roman"/>
-        </w:rPr>
-        <w:t>2</w:t>
+        <w:t xml:space="preserve">        = 2</w:t>
       </w:r>
       <w:r>
         <w:rPr>
@@ -763,21 +453,7 @@
         <w:rPr>
           <w:rFonts w:ascii="Times New Roman" w:hAnsi="Times New Roman" w:cs="Times New Roman"/>
         </w:rPr>
-        <w:t xml:space="preserve"> * </w:t>
-      </w:r>
-      <w:proofErr w:type="gramStart"/>
-      <w:r>
-        <w:rPr>
-          <w:rFonts w:ascii="Times New Roman" w:hAnsi="Times New Roman" w:cs="Times New Roman"/>
-        </w:rPr>
-        <w:t>T(</w:t>
-      </w:r>
-      <w:proofErr w:type="gramEnd"/>
-      <w:r>
-        <w:rPr>
-          <w:rFonts w:ascii="Times New Roman" w:hAnsi="Times New Roman" w:cs="Times New Roman"/>
-        </w:rPr>
-        <w:t>n/2</w:t>
+        <w:t xml:space="preserve"> * T(n/2</w:t>
       </w:r>
       <w:r>
         <w:rPr>
@@ -790,13 +466,7 @@
         <w:rPr>
           <w:rFonts w:ascii="Times New Roman" w:hAnsi="Times New Roman" w:cs="Times New Roman"/>
         </w:rPr>
-        <w:t>) + K</w:t>
-      </w:r>
-      <w:r>
-        <w:rPr>
-          <w:rFonts w:ascii="Times New Roman" w:hAnsi="Times New Roman" w:cs="Times New Roman"/>
-        </w:rPr>
-        <w:t xml:space="preserve"> * n</w:t>
+        <w:t>) + K * n</w:t>
       </w:r>
     </w:p>
     <w:p>
@@ -811,6 +481,28 @@
         </w:rPr>
         <w:tab/>
       </w:r>
+      <w:r>
+        <w:rPr>
+          <w:rFonts w:ascii="Times New Roman" w:hAnsi="Times New Roman" w:cs="Times New Roman"/>
+        </w:rPr>
+        <w:tab/>
+        <w:t xml:space="preserve">        = K * n</w:t>
+      </w:r>
+      <w:bookmarkStart w:id="0" w:name="_GoBack"/>
+      <w:bookmarkEnd w:id="0"/>
+    </w:p>
+    <w:p>
+      <w:pPr>
+        <w:rPr>
+          <w:rFonts w:ascii="Times New Roman" w:hAnsi="Times New Roman" w:cs="Times New Roman"/>
+        </w:rPr>
+      </w:pPr>
+      <w:r>
+        <w:rPr>
+          <w:rFonts w:ascii="Times New Roman" w:hAnsi="Times New Roman" w:cs="Times New Roman"/>
+        </w:rPr>
+        <w:tab/>
+      </w:r>
     </w:p>
     <w:p>
       <w:pPr>
@@ -823,35 +515,7 @@
         <w:rPr>
           <w:rFonts w:ascii="Times New Roman" w:hAnsi="Times New Roman" w:cs="Times New Roman"/>
         </w:rPr>
-        <w:t xml:space="preserve">Therefore, when d is set to a constant value, my </w:t>
-      </w:r>
-      <w:proofErr w:type="spellStart"/>
-      <w:r>
-        <w:rPr>
-          <w:rFonts w:ascii="Times New Roman" w:hAnsi="Times New Roman" w:cs="Times New Roman"/>
-        </w:rPr>
-        <w:t>Mergesort</w:t>
-      </w:r>
-      <w:proofErr w:type="spellEnd"/>
-      <w:r>
-        <w:rPr>
-          <w:rFonts w:ascii="Times New Roman" w:hAnsi="Times New Roman" w:cs="Times New Roman"/>
-        </w:rPr>
-        <w:t xml:space="preserve"> will have an asymptotic </w:t>
-      </w:r>
-      <w:proofErr w:type="gramStart"/>
-      <w:r>
-        <w:rPr>
-          <w:rFonts w:ascii="Times New Roman" w:hAnsi="Times New Roman" w:cs="Times New Roman"/>
-        </w:rPr>
-        <w:t>O(</w:t>
-      </w:r>
-      <w:proofErr w:type="gramEnd"/>
-      <w:r>
-        <w:rPr>
-          <w:rFonts w:ascii="Times New Roman" w:hAnsi="Times New Roman" w:cs="Times New Roman"/>
-        </w:rPr>
-        <w:t>n) running time</w:t>
+        <w:t>Therefore, when d is set to a constant value, my Mergesort will have an asymptotic O(n) running time</w:t>
       </w:r>
       <w:r>
         <w:rPr>
@@ -1026,91 +690,13 @@
         <w:rPr>
           <w:rFonts w:ascii="Times New Roman" w:hAnsi="Times New Roman" w:cs="Times New Roman"/>
         </w:rPr>
-        <w:t xml:space="preserve">Of </w:t>
-      </w:r>
-      <w:proofErr w:type="gramStart"/>
-      <w:r>
-        <w:rPr>
-          <w:rFonts w:ascii="Times New Roman" w:hAnsi="Times New Roman" w:cs="Times New Roman"/>
-        </w:rPr>
-        <w:t>all of the</w:t>
-      </w:r>
-      <w:proofErr w:type="gramEnd"/>
-      <w:r>
-        <w:rPr>
-          <w:rFonts w:ascii="Times New Roman" w:hAnsi="Times New Roman" w:cs="Times New Roman"/>
-        </w:rPr>
-        <w:t xml:space="preserve"> locality sorting algorithms implemented, the only stable sort was </w:t>
-      </w:r>
-      <w:proofErr w:type="spellStart"/>
-      <w:r>
-        <w:rPr>
-          <w:rFonts w:ascii="Times New Roman" w:hAnsi="Times New Roman" w:cs="Times New Roman"/>
-        </w:rPr>
-        <w:t>LMerge</w:t>
-      </w:r>
-      <w:proofErr w:type="spellEnd"/>
-      <w:r>
-        <w:rPr>
-          <w:rFonts w:ascii="Times New Roman" w:hAnsi="Times New Roman" w:cs="Times New Roman"/>
-        </w:rPr>
-        <w:t xml:space="preserve">. First, selection sort’s and </w:t>
-      </w:r>
-      <w:proofErr w:type="spellStart"/>
-      <w:r>
-        <w:rPr>
-          <w:rFonts w:ascii="Times New Roman" w:hAnsi="Times New Roman" w:cs="Times New Roman"/>
-        </w:rPr>
-        <w:t>heapsort’s</w:t>
-      </w:r>
-      <w:proofErr w:type="spellEnd"/>
-      <w:r>
-        <w:rPr>
-          <w:rFonts w:ascii="Times New Roman" w:hAnsi="Times New Roman" w:cs="Times New Roman"/>
-        </w:rPr>
-        <w:t xml:space="preserve"> original algorithms were not stable, so their locality-based implementations would not have been. </w:t>
-      </w:r>
-      <w:proofErr w:type="spellStart"/>
-      <w:r>
-        <w:rPr>
-          <w:rFonts w:ascii="Times New Roman" w:hAnsi="Times New Roman" w:cs="Times New Roman"/>
-        </w:rPr>
-        <w:t>Mergesort</w:t>
-      </w:r>
-      <w:proofErr w:type="spellEnd"/>
-      <w:r>
-        <w:rPr>
-          <w:rFonts w:ascii="Times New Roman" w:hAnsi="Times New Roman" w:cs="Times New Roman"/>
-        </w:rPr>
-        <w:t xml:space="preserve"> remained stable because the only difference between the locality version and </w:t>
-      </w:r>
-      <w:bookmarkStart w:id="0" w:name="_GoBack"/>
-      <w:bookmarkEnd w:id="0"/>
-      <w:r>
-        <w:rPr>
-          <w:rFonts w:ascii="Times New Roman" w:hAnsi="Times New Roman" w:cs="Times New Roman"/>
-        </w:rPr>
-        <w:t>the normal version were the bounds used for the merge.</w:t>
-      </w:r>
-      <w:r>
-        <w:rPr>
-          <w:rFonts w:ascii="Times New Roman" w:hAnsi="Times New Roman" w:cs="Times New Roman"/>
-        </w:rPr>
-        <w:t xml:space="preserve"> Because changing the bounds of the merge doesn’t impact stability, the locality </w:t>
-      </w:r>
-      <w:proofErr w:type="spellStart"/>
-      <w:r>
-        <w:rPr>
-          <w:rFonts w:ascii="Times New Roman" w:hAnsi="Times New Roman" w:cs="Times New Roman"/>
-        </w:rPr>
-        <w:t>Mergesort</w:t>
-      </w:r>
-      <w:proofErr w:type="spellEnd"/>
-      <w:r>
-        <w:rPr>
-          <w:rFonts w:ascii="Times New Roman" w:hAnsi="Times New Roman" w:cs="Times New Roman"/>
-        </w:rPr>
-        <w:t xml:space="preserve"> is stable.</w:t>
+        <w:t>Of all of the locality sorting algorithms implemented, the only stable sort was LMerge. First, selection sort’s and heapsort’s original algorithms were not stable, so their locality-based implementations would not have been. Mergesort remained stable because the only difference between the locality version and the normal version were the bounds used for the merge.</w:t>
+      </w:r>
+      <w:r>
+        <w:rPr>
+          <w:rFonts w:ascii="Times New Roman" w:hAnsi="Times New Roman" w:cs="Times New Roman"/>
+        </w:rPr>
+        <w:t xml:space="preserve"> Because changing the bounds of the merge doesn’t impact stability, the locality Mergesort is stable.</w:t>
       </w:r>
     </w:p>
     <w:p>

</xml_diff>

<commit_message>
More edits to analysis questions
</commit_message>
<xml_diff>
--- a/project2_skeleton/ghoustoAnalysisQuestions.docx
+++ b/project2_skeleton/ghoustoAnalysisQuestions.docx
@@ -488,8 +488,6 @@
         <w:tab/>
         <w:t xml:space="preserve">        = K * n</w:t>
       </w:r>
-      <w:bookmarkStart w:id="0" w:name="_GoBack"/>
-      <w:bookmarkEnd w:id="0"/>
     </w:p>
     <w:p>
       <w:pPr>
@@ -718,6 +716,14 @@
           <w:rFonts w:ascii="Times New Roman" w:hAnsi="Times New Roman" w:cs="Times New Roman"/>
         </w:rPr>
       </w:pPr>
+      <w:r>
+        <w:rPr>
+          <w:rFonts w:ascii="Times New Roman" w:hAnsi="Times New Roman" w:cs="Times New Roman"/>
+        </w:rPr>
+        <w:t>We were not asked to implement a locality version of Insertion Sort because it is already locality aware.</w:t>
+      </w:r>
+      <w:bookmarkStart w:id="0" w:name="_GoBack"/>
+      <w:bookmarkEnd w:id="0"/>
     </w:p>
     <w:sectPr>
       <w:pgSz w:w="12240" w:h="15840"/>

</xml_diff>

<commit_message>
Finished all questions except the ones invlolving the data
</commit_message>
<xml_diff>
--- a/project2_skeleton/ghoustoAnalysisQuestions.docx
+++ b/project2_skeleton/ghoustoAnalysisQuestions.docx
@@ -626,6 +626,28 @@
           <w:rFonts w:cs="Times New Roman" w:ascii="Times New Roman" w:hAnsi="Times New Roman"/>
         </w:rPr>
         <w:t>Even if data with locality d significantly less than n was used with bubble sort, it would still run in O(n2) time. Because the array is already partially sorted, there would likely just be less exchanges. However, the number of comparisons will remain the same.</w:t>
+        <w:br/>
+      </w:r>
+    </w:p>
+    <w:p>
+      <w:pPr>
+        <w:pStyle w:val="ListParagraph"/>
+        <w:numPr>
+          <w:ilvl w:val="0"/>
+          <w:numId w:val="1"/>
+        </w:numPr>
+        <w:rPr>
+          <w:rFonts w:cs="Times New Roman" w:ascii="Times New Roman" w:hAnsi="Times New Roman"/>
+        </w:rPr>
+      </w:pPr>
+      <w:r>
+        <w:rPr>
+          <w:rFonts w:cs="Times New Roman" w:ascii="Times New Roman" w:hAnsi="Times New Roman"/>
+        </w:rPr>
+        <w:t>The method that could be used to generate data that isn't sorted is quicksort because of its partition. Each partition is a logical separation of the data. Furthermore, the final position of each element within the partition is within the partition. Therefore, the locality of a set of a data is the size of the partition. Using this information, you could take any array, even if it isn't sorted, and form a non-sorted array that has the locality condition.</w:t>
+        <w:br/>
+        <w:br/>
+        <w:t>To create the array with a specified locality, call quicksort as normal until a partition size is less than or equal to the locality parameter. Quicksort wouldn't be called on this partition (of size &lt;= d). This would act as a base case in the recursion. Because the locality of an element in the quicksort algorithm is the size of its partition, stopping when partitions are less than d would create data that possesses the locality condition.</w:t>
       </w:r>
     </w:p>
     <w:sectPr>

</xml_diff>

<commit_message>
Only 1 question left
</commit_message>
<xml_diff>
--- a/project2_skeleton/ghoustoAnalysisQuestions.docx
+++ b/project2_skeleton/ghoustoAnalysisQuestions.docx
@@ -523,10 +523,140 @@
           <w:rFonts w:ascii="Times New Roman" w:hAnsi="Times New Roman" w:cs="Times New Roman"/>
           <w:sz w:val="22"/>
         </w:rPr>
-        <w:t>, Lmerge grows the slowest, Lselection is just slightly slower, and Lheap is noticeably slower. These results confirm the asymptotic performance of the algorithms. Lmerge (with a constant d) runs in O(n) time, Lselection runs in O(nd) time, and Lheap runs in O(nd logd). O(n) is slightly less than O(nd) for small levels of d. Therefore, it makes sense that Lselection is close to the speed of Lmerge.</w:t>
+        <w:t>, Lmerge grows the slowest, Lselection is just slightly slower, and Lheap is noticeably slower. These results confirm the asymptotic perform</w:t>
       </w:r>
-      <w:bookmarkStart w:id="0" w:name="_GoBack"/>
-      <w:bookmarkEnd w:id="0"/>
+      <w:r>
+        <w:rPr>
+          <w:rFonts w:ascii="Times New Roman" w:hAnsi="Times New Roman" w:cs="Times New Roman"/>
+          <w:sz w:val="22"/>
+        </w:rPr>
+        <w:t xml:space="preserve">ance of the algorithms. Lmerge </w:t>
+      </w:r>
+      <w:r>
+        <w:rPr>
+          <w:rFonts w:ascii="Times New Roman" w:hAnsi="Times New Roman" w:cs="Times New Roman"/>
+          <w:sz w:val="22"/>
+        </w:rPr>
+        <w:t>runs in O(n</w:t>
+      </w:r>
+      <w:r>
+        <w:rPr>
+          <w:rFonts w:ascii="Times New Roman" w:hAnsi="Times New Roman" w:cs="Times New Roman"/>
+          <w:sz w:val="22"/>
+        </w:rPr>
+        <w:t xml:space="preserve"> logd</w:t>
+      </w:r>
+      <w:r>
+        <w:rPr>
+          <w:rFonts w:ascii="Times New Roman" w:hAnsi="Times New Roman" w:cs="Times New Roman"/>
+          <w:sz w:val="22"/>
+        </w:rPr>
+        <w:t>) time, Lselection runs in O(nd) time, and Lheap runs in O(nd logd). O(n) is slightly less than O(nd) for small levels of d. Therefore, it makes sense that Lselection is close to the speed of Lmerge.</w:t>
+      </w:r>
+      <w:r>
+        <w:rPr>
+          <w:rFonts w:ascii="Times New Roman" w:hAnsi="Times New Roman" w:cs="Times New Roman"/>
+          <w:sz w:val="22"/>
+        </w:rPr>
+        <w:t xml:space="preserve"> Furthermore, O(nd logd) greatly less than both of the other two asymptotic times. Therefore, it makes sense that it runs the slowest in the data.</w:t>
+      </w:r>
+      <w:r>
+        <w:rPr>
+          <w:rFonts w:ascii="Times New Roman" w:hAnsi="Times New Roman" w:cs="Times New Roman"/>
+          <w:sz w:val="22"/>
+        </w:rPr>
+        <w:br/>
+      </w:r>
+      <w:r>
+        <w:rPr>
+          <w:rFonts w:ascii="Times New Roman" w:hAnsi="Times New Roman" w:cs="Times New Roman"/>
+          <w:sz w:val="22"/>
+        </w:rPr>
+        <w:br/>
+      </w:r>
+      <w:r>
+        <w:rPr>
+          <w:rFonts w:ascii="Times New Roman" w:hAnsi="Times New Roman" w:cs="Times New Roman"/>
+        </w:rPr>
+        <w:t>Furthermore, that data of 10</w:t>
+      </w:r>
+      <w:r>
+        <w:rPr>
+          <w:rFonts w:ascii="Times New Roman" w:hAnsi="Times New Roman" w:cs="Times New Roman"/>
+          <w:vertAlign w:val="superscript"/>
+        </w:rPr>
+        <w:t>6</w:t>
+      </w:r>
+      <w:r>
+        <w:rPr>
+          <w:rFonts w:ascii="Times New Roman" w:hAnsi="Times New Roman" w:cs="Times New Roman"/>
+        </w:rPr>
+        <w:t xml:space="preserve"> as d increases confirms the asymptotic performances of the locality aware algorithms. For </w:t>
+      </w:r>
+      <w:r>
+        <w:rPr>
+          <w:rFonts w:ascii="Times New Roman" w:hAnsi="Times New Roman" w:cs="Times New Roman"/>
+          <w:b/>
+        </w:rPr>
+        <w:t>Lselection</w:t>
+      </w:r>
+      <w:r>
+        <w:rPr>
+          <w:rFonts w:ascii="Times New Roman" w:hAnsi="Times New Roman" w:cs="Times New Roman"/>
+        </w:rPr>
+        <w:t xml:space="preserve">, running time significantly increases as d increases because its asymptotic performance is O(nd). Linear growth with d would cause huge increases in running time for this algorithm. For </w:t>
+      </w:r>
+      <w:r>
+        <w:rPr>
+          <w:rFonts w:ascii="Times New Roman" w:hAnsi="Times New Roman" w:cs="Times New Roman"/>
+          <w:b/>
+        </w:rPr>
+        <w:t>Lmerge</w:t>
+      </w:r>
+      <w:r>
+        <w:rPr>
+          <w:rFonts w:ascii="Times New Roman" w:hAnsi="Times New Roman" w:cs="Times New Roman"/>
+        </w:rPr>
+        <w:t>, the increase in running time from an increase in d decreases as d gets larger.</w:t>
+      </w:r>
+      <w:r>
+        <w:rPr>
+          <w:rFonts w:ascii="Times New Roman" w:hAnsi="Times New Roman" w:cs="Times New Roman"/>
+        </w:rPr>
+        <w:t xml:space="preserve"> Because this algorithm theoretically runs in O(n logd), the running time of this function should grow logarithmically with d. Even though the data for Lmerge is not the best, the data still seems to support this growth function.</w:t>
+      </w:r>
+      <w:r>
+        <w:rPr>
+          <w:rFonts w:ascii="Times New Roman" w:hAnsi="Times New Roman" w:cs="Times New Roman"/>
+        </w:rPr>
+        <w:t xml:space="preserve"> Finally, </w:t>
+      </w:r>
+      <w:r>
+        <w:rPr>
+          <w:rFonts w:ascii="Times New Roman" w:hAnsi="Times New Roman" w:cs="Times New Roman"/>
+          <w:b/>
+        </w:rPr>
+        <w:t>Lheap</w:t>
+      </w:r>
+      <w:r>
+        <w:rPr>
+          <w:rFonts w:ascii="Times New Roman" w:hAnsi="Times New Roman" w:cs="Times New Roman"/>
+        </w:rPr>
+        <w:t xml:space="preserve"> should grow linearithmically as d grows because it runs in O(nd logd). However, the data doesn’t support this model. However, this could be explained by random variation. It is noticeable that both Lmerge and Lheap have abnormal results for 10</w:t>
+      </w:r>
+      <w:r>
+        <w:rPr>
+          <w:rFonts w:ascii="Times New Roman" w:hAnsi="Times New Roman" w:cs="Times New Roman"/>
+          <w:vertAlign w:val="superscript"/>
+        </w:rPr>
+        <w:t>6</w:t>
+      </w:r>
+      <w:r>
+        <w:rPr>
+          <w:rFonts w:ascii="Times New Roman" w:hAnsi="Times New Roman" w:cs="Times New Roman"/>
+        </w:rPr>
+        <w:t xml:space="preserve"> data. The data likely doesn’t accurately represent the asymptotic growth because of the small number of samples taken.</w:t>
+      </w:r>
     </w:p>
     <w:p>
       <w:pPr>
@@ -621,14 +751,7 @@
         <w:rPr>
           <w:rFonts w:ascii="Times New Roman" w:hAnsi="Times New Roman" w:cs="Times New Roman"/>
         </w:rPr>
-        <w:t xml:space="preserve">y version and the normal version were the bounds used for the merge. Because changing the bounds of the merge doesn’t impact stability, the locality Mergesort is </w:t>
-      </w:r>
-      <w:r>
-        <w:rPr>
-          <w:rFonts w:ascii="Times New Roman" w:hAnsi="Times New Roman" w:cs="Times New Roman"/>
-        </w:rPr>
-        <w:lastRenderedPageBreak/>
-        <w:t>stable.</w:t>
+        <w:t>y version and the normal version were the bounds used for the merge. Because changing the bounds of the merge doesn’t impact stability, the locality Mergesort is stable.</w:t>
       </w:r>
     </w:p>
     <w:p>
@@ -837,10 +960,72 @@
     <w:p>
       <w:pPr>
         <w:ind w:left="360"/>
+        <w:jc w:val="center"/>
         <w:rPr>
           <w:rFonts w:ascii="Times New Roman" w:hAnsi="Times New Roman" w:cs="Times New Roman"/>
         </w:rPr>
       </w:pPr>
+    </w:p>
+    <w:p>
+      <w:pPr>
+        <w:ind w:left="360"/>
+        <w:jc w:val="center"/>
+        <w:rPr>
+          <w:rFonts w:ascii="Times New Roman" w:hAnsi="Times New Roman" w:cs="Times New Roman"/>
+        </w:rPr>
+      </w:pPr>
+    </w:p>
+    <w:p>
+      <w:pPr>
+        <w:ind w:left="360"/>
+        <w:jc w:val="center"/>
+        <w:rPr>
+          <w:rFonts w:ascii="Times New Roman" w:hAnsi="Times New Roman" w:cs="Times New Roman"/>
+        </w:rPr>
+      </w:pPr>
+    </w:p>
+    <w:p>
+      <w:pPr>
+        <w:ind w:left="360"/>
+        <w:jc w:val="center"/>
+        <w:rPr>
+          <w:rFonts w:ascii="Times New Roman" w:hAnsi="Times New Roman" w:cs="Times New Roman"/>
+        </w:rPr>
+      </w:pPr>
+    </w:p>
+    <w:p>
+      <w:pPr>
+        <w:ind w:left="360"/>
+        <w:jc w:val="center"/>
+        <w:rPr>
+          <w:rFonts w:ascii="Times New Roman" w:hAnsi="Times New Roman" w:cs="Times New Roman"/>
+        </w:rPr>
+      </w:pPr>
+    </w:p>
+    <w:p>
+      <w:pPr>
+        <w:ind w:left="360"/>
+        <w:jc w:val="center"/>
+        <w:rPr>
+          <w:rFonts w:ascii="Times New Roman" w:hAnsi="Times New Roman" w:cs="Times New Roman"/>
+        </w:rPr>
+      </w:pPr>
+    </w:p>
+    <w:p>
+      <w:pPr>
+        <w:ind w:left="360"/>
+        <w:jc w:val="center"/>
+        <w:rPr>
+          <w:rFonts w:ascii="Times New Roman" w:hAnsi="Times New Roman" w:cs="Times New Roman"/>
+        </w:rPr>
+      </w:pPr>
+      <w:r>
+        <w:rPr>
+          <w:rFonts w:ascii="Times New Roman" w:hAnsi="Times New Roman" w:cs="Times New Roman"/>
+        </w:rPr>
+        <w:lastRenderedPageBreak/>
+        <w:t>Question 4</w:t>
+      </w:r>
     </w:p>
     <w:tbl>
       <w:tblPr>
@@ -5351,7 +5536,6 @@
                 <w:szCs w:val="22"/>
                 <w:lang w:eastAsia="en-US" w:bidi="ar-SA"/>
               </w:rPr>
-              <w:lastRenderedPageBreak/>
               <w:t>10^6</w:t>
             </w:r>
           </w:p>
@@ -12366,6 +12550,22 @@
         </w:rPr>
       </w:pPr>
     </w:p>
+    <w:p>
+      <w:pPr>
+        <w:ind w:left="360"/>
+        <w:rPr>
+          <w:rFonts w:ascii="Times New Roman" w:hAnsi="Times New Roman" w:cs="Times New Roman"/>
+        </w:rPr>
+      </w:pPr>
+    </w:p>
+    <w:p>
+      <w:pPr>
+        <w:ind w:left="360"/>
+        <w:rPr>
+          <w:rFonts w:ascii="Times New Roman" w:hAnsi="Times New Roman" w:cs="Times New Roman"/>
+        </w:rPr>
+      </w:pPr>
+    </w:p>
     <w:tbl>
       <w:tblPr>
         <w:tblW w:w="8712" w:type="dxa"/>
@@ -12420,6 +12620,7 @@
                 <w:szCs w:val="22"/>
                 <w:lang w:eastAsia="en-US" w:bidi="ar-SA"/>
               </w:rPr>
+              <w:lastRenderedPageBreak/>
               <w:t>Lmerge</w:t>
             </w:r>
           </w:p>
@@ -17534,7 +17735,6 @@
                 <w:szCs w:val="22"/>
                 <w:lang w:eastAsia="en-US" w:bidi="ar-SA"/>
               </w:rPr>
-              <w:lastRenderedPageBreak/>
               <w:t>10^6</w:t>
             </w:r>
           </w:p>
@@ -23932,6 +24132,32 @@
           <w:rFonts w:ascii="Times New Roman" w:hAnsi="Times New Roman" w:cs="Times New Roman"/>
         </w:rPr>
       </w:pPr>
+    </w:p>
+    <w:p>
+      <w:pPr>
+        <w:ind w:left="360"/>
+        <w:rPr>
+          <w:rFonts w:ascii="Times New Roman" w:hAnsi="Times New Roman" w:cs="Times New Roman"/>
+        </w:rPr>
+      </w:pPr>
+    </w:p>
+    <w:p>
+      <w:pPr>
+        <w:ind w:left="360"/>
+        <w:rPr>
+          <w:rFonts w:ascii="Times New Roman" w:hAnsi="Times New Roman" w:cs="Times New Roman"/>
+        </w:rPr>
+      </w:pPr>
+    </w:p>
+    <w:p>
+      <w:pPr>
+        <w:ind w:left="360"/>
+        <w:rPr>
+          <w:rFonts w:ascii="Times New Roman" w:hAnsi="Times New Roman" w:cs="Times New Roman"/>
+        </w:rPr>
+      </w:pPr>
+      <w:bookmarkStart w:id="0" w:name="_GoBack"/>
+      <w:bookmarkEnd w:id="0"/>
     </w:p>
     <w:sectPr>
       <w:pgSz w:w="12240" w:h="15840"/>

</xml_diff>